<commit_message>
Skyline (21.2): Fix data download URLs to use skyline.ms in AbsoluteQuant and CustomReports tutorials
</commit_message>
<xml_diff>
--- a/pwiz_tools/Skyline/Documentation/Tutorials/Chinese/Skyline Absolute Quantification_zh-CHS.docx
+++ b/pwiz_tools/Skyline/Documentation/Tutorials/Chinese/Skyline Absolute Quantification_zh-CHS.docx
@@ -1,6 +1,6 @@
 
 <file path=word/document.xml><?xml version="1.0" encoding="utf-8"?>
-<w:document xmlns:wpc="http://schemas.microsoft.com/office/word/2010/wordprocessingCanvas" xmlns:cx="http://schemas.microsoft.com/office/drawing/2014/chartex" xmlns:cx1="http://schemas.microsoft.com/office/drawing/2015/9/8/chartex" xmlns:cx2="http://schemas.microsoft.com/office/drawing/2015/10/21/chartex" xmlns:cx3="http://schemas.microsoft.com/office/drawing/2016/5/9/chartex" xmlns:cx4="http://schemas.microsoft.com/office/drawing/2016/5/10/chartex" xmlns:cx5="http://schemas.microsoft.com/office/drawing/2016/5/11/chartex" xmlns:cx6="http://schemas.microsoft.com/office/drawing/2016/5/12/chartex" xmlns:cx7="http://schemas.microsoft.com/office/drawing/2016/5/13/chartex" xmlns:cx8="http://schemas.microsoft.com/office/drawing/2016/5/14/chartex" xmlns:mc="http://schemas.openxmlformats.org/markup-compatibility/2006" xmlns:aink="http://schemas.microsoft.com/office/drawing/2016/ink" xmlns:am3d="http://schemas.microsoft.com/office/drawing/2017/model3d" xmlns:o="urn:schemas-microsoft-com:office:office" xmlns:r="http://schemas.openxmlformats.org/officeDocument/2006/relationships" xmlns:m="http://schemas.openxmlformats.org/officeDocument/2006/math" xmlns:v="urn:schemas-microsoft-com:vml" xmlns:wp14="http://schemas.microsoft.com/office/word/2010/wordprocessingDrawing" xmlns:wp="http://schemas.openxmlformats.org/drawingml/2006/wordprocessingDrawing" xmlns:w10="urn:schemas-microsoft-com:office:word" xmlns:w="http://schemas.openxmlformats.org/wordprocessingml/2006/main" xmlns:w14="http://schemas.microsoft.com/office/word/2010/wordml" xmlns:w15="http://schemas.microsoft.com/office/word/2012/wordml" xmlns:w16cex="http://schemas.microsoft.com/office/word/2018/wordml/cex" xmlns:w16cid="http://schemas.microsoft.com/office/word/2016/wordml/cid" xmlns:w16="http://schemas.microsoft.com/office/word/2018/wordml" xmlns:w16se="http://schemas.microsoft.com/office/word/2015/wordml/symex" xmlns:wpg="http://schemas.microsoft.com/office/word/2010/wordprocessingGroup" xmlns:wpi="http://schemas.microsoft.com/office/word/2010/wordprocessingInk" xmlns:wne="http://schemas.microsoft.com/office/word/2006/wordml" xmlns:wps="http://schemas.microsoft.com/office/word/2010/wordprocessingShape" mc:Ignorable="w14 w15 w16se w16cid w16 w16cex wp14">
+<w:document xmlns:wpc="http://schemas.microsoft.com/office/word/2010/wordprocessingCanvas" xmlns:cx="http://schemas.microsoft.com/office/drawing/2014/chartex" xmlns:cx1="http://schemas.microsoft.com/office/drawing/2015/9/8/chartex" xmlns:cx2="http://schemas.microsoft.com/office/drawing/2015/10/21/chartex" xmlns:cx3="http://schemas.microsoft.com/office/drawing/2016/5/9/chartex" xmlns:cx4="http://schemas.microsoft.com/office/drawing/2016/5/10/chartex" xmlns:cx5="http://schemas.microsoft.com/office/drawing/2016/5/11/chartex" xmlns:cx6="http://schemas.microsoft.com/office/drawing/2016/5/12/chartex" xmlns:cx7="http://schemas.microsoft.com/office/drawing/2016/5/13/chartex" xmlns:cx8="http://schemas.microsoft.com/office/drawing/2016/5/14/chartex" xmlns:mc="http://schemas.openxmlformats.org/markup-compatibility/2006" xmlns:aink="http://schemas.microsoft.com/office/drawing/2016/ink" xmlns:am3d="http://schemas.microsoft.com/office/drawing/2017/model3d" xmlns:o="urn:schemas-microsoft-com:office:office" xmlns:r="http://schemas.openxmlformats.org/officeDocument/2006/relationships" xmlns:m="http://schemas.openxmlformats.org/officeDocument/2006/math" xmlns:v="urn:schemas-microsoft-com:vml" xmlns:wp14="http://schemas.microsoft.com/office/word/2010/wordprocessingDrawing" xmlns:wp="http://schemas.openxmlformats.org/drawingml/2006/wordprocessingDrawing" xmlns:w10="urn:schemas-microsoft-com:office:word" xmlns:w="http://schemas.openxmlformats.org/wordprocessingml/2006/main" xmlns:w14="http://schemas.microsoft.com/office/word/2010/wordml" xmlns:w15="http://schemas.microsoft.com/office/word/2012/wordml" xmlns:w16cex="http://schemas.microsoft.com/office/word/2018/wordml/cex" xmlns:w16cid="http://schemas.microsoft.com/office/word/2016/wordml/cid" xmlns:w16="http://schemas.microsoft.com/office/word/2018/wordml" xmlns:w16sdtdh="http://schemas.microsoft.com/office/word/2020/wordml/sdtdatahash" xmlns:w16se="http://schemas.microsoft.com/office/word/2015/wordml/symex" xmlns:wpg="http://schemas.microsoft.com/office/word/2010/wordprocessingGroup" xmlns:wpi="http://schemas.microsoft.com/office/word/2010/wordprocessingInk" xmlns:wne="http://schemas.microsoft.com/office/word/2006/wordml" xmlns:wps="http://schemas.microsoft.com/office/word/2010/wordprocessingShape" mc:Ignorable="w14 w15 w16se w16cid w16 w16cex w16sdtdh wp14">
   <w:body>
     <w:p>
       <w:pPr>
@@ -151,7 +151,6 @@
         </w:rPr>
         <w:t>“</w:t>
       </w:r>
-      <w:proofErr w:type="gramStart"/>
       <w:r>
         <w:rPr>
           <w:rFonts w:eastAsia="SimSun"/>
@@ -188,7 +187,6 @@
         </w:rPr>
         <w:t>后</w:t>
       </w:r>
-      <w:proofErr w:type="gramEnd"/>
       <w:r>
         <w:rPr>
           <w:rFonts w:eastAsia="SimSun"/>
@@ -414,7 +412,6 @@
         </w:rPr>
         <w:t>“</w:t>
       </w:r>
-      <w:proofErr w:type="gramStart"/>
       <w:r>
         <w:rPr>
           <w:rFonts w:eastAsia="SimSun"/>
@@ -431,14 +428,7 @@
         <w:rPr>
           <w:rFonts w:eastAsia="SimSun"/>
         </w:rPr>
-        <w:t>肽段校准点的信号强度并生成校准曲线</w:t>
-      </w:r>
-      <w:proofErr w:type="gramEnd"/>
-      <w:r>
-        <w:rPr>
-          <w:rFonts w:eastAsia="SimSun"/>
-        </w:rPr>
-        <w:t>，可完成校准。</w:t>
+        <w:t>肽段校准点的信号强度并生成校准曲线，可完成校准。</w:t>
       </w:r>
       <w:r>
         <w:rPr>
@@ -964,7 +954,6 @@
         </w:rPr>
         <w:t>信号强度（未发表），</w:t>
       </w:r>
-      <w:proofErr w:type="gramStart"/>
       <w:r>
         <w:rPr>
           <w:rFonts w:eastAsia="SimSun" w:hint="eastAsia"/>
@@ -989,7 +978,6 @@
         </w:rPr>
         <w:t>“</w:t>
       </w:r>
-      <w:proofErr w:type="gramEnd"/>
       <w:r>
         <w:rPr>
           <w:rFonts w:eastAsia="SimSun"/>
@@ -1693,7 +1681,7 @@
             <w:rStyle w:val="Hyperlink"/>
             <w:rFonts w:eastAsia="SimSun"/>
           </w:rPr>
-          <w:t>https://skyline.gs.washington.edu/tutorials/AbsoluteQuant.zip</w:t>
+          <w:t>https://skyline.ms/tutorials/AbsoluteQuant.zip</w:t>
         </w:r>
       </w:hyperlink>
     </w:p>
@@ -2387,14 +2375,7 @@
         <w:rPr>
           <w:rFonts w:eastAsia="SimSun"/>
         </w:rPr>
-        <w:t>赖氨酸的内标肽段而设计的。如果您使用其他同位素，</w:t>
-      </w:r>
-      <w:proofErr w:type="gramStart"/>
-      <w:r>
-        <w:rPr>
-          <w:rFonts w:eastAsia="SimSun"/>
-        </w:rPr>
-        <w:t>请在</w:t>
+        <w:t>赖氨酸的内标肽段而设计的。如果您使用其他同位素，请在</w:t>
       </w:r>
       <w:r>
         <w:rPr>
@@ -2402,7 +2383,6 @@
         </w:rPr>
         <w:t>“</w:t>
       </w:r>
-      <w:proofErr w:type="gramEnd"/>
       <w:r>
         <w:rPr>
           <w:rFonts w:eastAsia="SimSun"/>
@@ -4967,7 +4947,6 @@
         </w:rPr>
         <w:t xml:space="preserve"> Skyline </w:t>
       </w:r>
-      <w:proofErr w:type="gramStart"/>
       <w:r>
         <w:rPr>
           <w:rFonts w:eastAsia="SimSun"/>
@@ -4978,14 +4957,7 @@
         <w:rPr>
           <w:rFonts w:eastAsia="SimSun"/>
         </w:rPr>
-        <w:t xml:space="preserve"> .RAW</w:t>
-      </w:r>
-      <w:proofErr w:type="gramEnd"/>
-      <w:r>
-        <w:rPr>
-          <w:rFonts w:eastAsia="SimSun"/>
-        </w:rPr>
-        <w:t xml:space="preserve"> </w:t>
+        <w:t xml:space="preserve"> .RAW </w:t>
       </w:r>
       <w:r>
         <w:rPr>
@@ -8933,6 +8905,7 @@
         <w:rPr>
           <w:rFonts w:asciiTheme="majorHAnsi" w:eastAsia="SimSun" w:hAnsiTheme="majorHAnsi"/>
         </w:rPr>
+        <w:lastRenderedPageBreak/>
         <w:t xml:space="preserve">Gerber, S.A., Rush, J., </w:t>
       </w:r>
       <w:proofErr w:type="spellStart"/>
@@ -8947,21 +8920,7 @@
         <w:rPr>
           <w:rFonts w:asciiTheme="majorHAnsi" w:eastAsia="SimSun" w:hAnsiTheme="majorHAnsi"/>
         </w:rPr>
-        <w:t xml:space="preserve">, O., Kirschner, M.W. &amp; </w:t>
-      </w:r>
-      <w:proofErr w:type="spellStart"/>
-      <w:r>
-        <w:rPr>
-          <w:rFonts w:asciiTheme="majorHAnsi" w:eastAsia="SimSun" w:hAnsiTheme="majorHAnsi"/>
-        </w:rPr>
-        <w:t>Gygi</w:t>
-      </w:r>
-      <w:proofErr w:type="spellEnd"/>
-      <w:r>
-        <w:rPr>
-          <w:rFonts w:asciiTheme="majorHAnsi" w:eastAsia="SimSun" w:hAnsiTheme="majorHAnsi"/>
-        </w:rPr>
-        <w:t xml:space="preserve">, S.P. Absolute quantification of proteins and phosphoproteins from cell lysates by tandem MS. </w:t>
+        <w:t xml:space="preserve">, O., Kirschner, M.W. &amp; Gygi, S.P. Absolute quantification of proteins and phosphoproteins from cell lysates by tandem MS. </w:t>
       </w:r>
       <w:r>
         <w:rPr>
@@ -9005,7 +8964,6 @@
           <w:rFonts w:asciiTheme="majorHAnsi" w:eastAsia="SimSun" w:hAnsiTheme="majorHAnsi"/>
           <w:sz w:val="22"/>
         </w:rPr>
-        <w:lastRenderedPageBreak/>
         <w:t xml:space="preserve">MacCoss, M.J., Wu, C.C., Matthews, D.E. &amp; Yates, J.R. Measurement of the isotope enrichment of stable isotope-labeled proteins using high-resolution mass spectra of peptides. </w:t>
       </w:r>
       <w:r>
@@ -9064,23 +9022,7 @@
           <w:rFonts w:asciiTheme="majorHAnsi" w:eastAsia="SimSun" w:hAnsiTheme="majorHAnsi"/>
           <w:sz w:val="22"/>
         </w:rPr>
-        <w:t xml:space="preserve">, I. &amp; </w:t>
-      </w:r>
-      <w:proofErr w:type="spellStart"/>
-      <w:r>
-        <w:rPr>
-          <w:rFonts w:asciiTheme="majorHAnsi" w:eastAsia="SimSun" w:hAnsiTheme="majorHAnsi"/>
-          <w:sz w:val="22"/>
-        </w:rPr>
-        <w:t>Magno</w:t>
-      </w:r>
-      <w:proofErr w:type="spellEnd"/>
-      <w:r>
-        <w:rPr>
-          <w:rFonts w:asciiTheme="majorHAnsi" w:eastAsia="SimSun" w:hAnsiTheme="majorHAnsi"/>
-          <w:sz w:val="22"/>
-        </w:rPr>
-        <w:t xml:space="preserve">, F. A statistical overview on univariate calibration, inverse regression, and detection limits: Application to gas chromatography/mass spectrometry technique. </w:t>
+        <w:t xml:space="preserve">, I. &amp; Magno, F. A statistical overview on univariate calibration, inverse regression, and detection limits: Application to gas chromatography/mass spectrometry technique. </w:t>
       </w:r>
       <w:r>
         <w:rPr>
@@ -9232,23 +9174,7 @@
           <w:rFonts w:asciiTheme="majorHAnsi" w:eastAsia="SimSun" w:hAnsiTheme="majorHAnsi"/>
           <w:sz w:val="22"/>
         </w:rPr>
-        <w:t xml:space="preserve">MacCoss, M.J., Toth, M.J. &amp; Matthews, D.E. </w:t>
-      </w:r>
-      <w:proofErr w:type="gramStart"/>
-      <w:r>
-        <w:rPr>
-          <w:rFonts w:asciiTheme="majorHAnsi" w:eastAsia="SimSun" w:hAnsiTheme="majorHAnsi"/>
-          <w:sz w:val="22"/>
-        </w:rPr>
-        <w:t>Evaluation</w:t>
-      </w:r>
-      <w:proofErr w:type="gramEnd"/>
-      <w:r>
-        <w:rPr>
-          <w:rFonts w:asciiTheme="majorHAnsi" w:eastAsia="SimSun" w:hAnsiTheme="majorHAnsi"/>
-          <w:sz w:val="22"/>
-        </w:rPr>
-        <w:t xml:space="preserve"> and optimization of ion-current ratio measurements by selected-ion-monitoring mass spectrometry. </w:t>
+        <w:t xml:space="preserve">MacCoss, M.J., Toth, M.J. &amp; Matthews, D.E. Evaluation and optimization of ion-current ratio measurements by selected-ion-monitoring mass spectrometry. </w:t>
       </w:r>
       <w:r>
         <w:rPr>
@@ -9373,7 +9299,7 @@
 </file>
 
 <file path=word/endnotes.xml><?xml version="1.0" encoding="utf-8"?>
-<w:endnotes xmlns:wpc="http://schemas.microsoft.com/office/word/2010/wordprocessingCanvas" xmlns:cx="http://schemas.microsoft.com/office/drawing/2014/chartex" xmlns:cx1="http://schemas.microsoft.com/office/drawing/2015/9/8/chartex" xmlns:cx2="http://schemas.microsoft.com/office/drawing/2015/10/21/chartex" xmlns:cx3="http://schemas.microsoft.com/office/drawing/2016/5/9/chartex" xmlns:cx4="http://schemas.microsoft.com/office/drawing/2016/5/10/chartex" xmlns:cx5="http://schemas.microsoft.com/office/drawing/2016/5/11/chartex" xmlns:cx6="http://schemas.microsoft.com/office/drawing/2016/5/12/chartex" xmlns:cx7="http://schemas.microsoft.com/office/drawing/2016/5/13/chartex" xmlns:cx8="http://schemas.microsoft.com/office/drawing/2016/5/14/chartex" xmlns:mc="http://schemas.openxmlformats.org/markup-compatibility/2006" xmlns:aink="http://schemas.microsoft.com/office/drawing/2016/ink" xmlns:am3d="http://schemas.microsoft.com/office/drawing/2017/model3d" xmlns:o="urn:schemas-microsoft-com:office:office" xmlns:r="http://schemas.openxmlformats.org/officeDocument/2006/relationships" xmlns:m="http://schemas.openxmlformats.org/officeDocument/2006/math" xmlns:v="urn:schemas-microsoft-com:vml" xmlns:wp14="http://schemas.microsoft.com/office/word/2010/wordprocessingDrawing" xmlns:wp="http://schemas.openxmlformats.org/drawingml/2006/wordprocessingDrawing" xmlns:w10="urn:schemas-microsoft-com:office:word" xmlns:w="http://schemas.openxmlformats.org/wordprocessingml/2006/main" xmlns:w14="http://schemas.microsoft.com/office/word/2010/wordml" xmlns:w15="http://schemas.microsoft.com/office/word/2012/wordml" xmlns:w16cex="http://schemas.microsoft.com/office/word/2018/wordml/cex" xmlns:w16cid="http://schemas.microsoft.com/office/word/2016/wordml/cid" xmlns:w16="http://schemas.microsoft.com/office/word/2018/wordml" xmlns:w16se="http://schemas.microsoft.com/office/word/2015/wordml/symex" xmlns:wpg="http://schemas.microsoft.com/office/word/2010/wordprocessingGroup" xmlns:wpi="http://schemas.microsoft.com/office/word/2010/wordprocessingInk" xmlns:wne="http://schemas.microsoft.com/office/word/2006/wordml" xmlns:wps="http://schemas.microsoft.com/office/word/2010/wordprocessingShape" mc:Ignorable="w14 w15 w16se w16cid w16 w16cex wp14">
+<w:endnotes xmlns:wpc="http://schemas.microsoft.com/office/word/2010/wordprocessingCanvas" xmlns:cx="http://schemas.microsoft.com/office/drawing/2014/chartex" xmlns:cx1="http://schemas.microsoft.com/office/drawing/2015/9/8/chartex" xmlns:cx2="http://schemas.microsoft.com/office/drawing/2015/10/21/chartex" xmlns:cx3="http://schemas.microsoft.com/office/drawing/2016/5/9/chartex" xmlns:cx4="http://schemas.microsoft.com/office/drawing/2016/5/10/chartex" xmlns:cx5="http://schemas.microsoft.com/office/drawing/2016/5/11/chartex" xmlns:cx6="http://schemas.microsoft.com/office/drawing/2016/5/12/chartex" xmlns:cx7="http://schemas.microsoft.com/office/drawing/2016/5/13/chartex" xmlns:cx8="http://schemas.microsoft.com/office/drawing/2016/5/14/chartex" xmlns:mc="http://schemas.openxmlformats.org/markup-compatibility/2006" xmlns:aink="http://schemas.microsoft.com/office/drawing/2016/ink" xmlns:am3d="http://schemas.microsoft.com/office/drawing/2017/model3d" xmlns:o="urn:schemas-microsoft-com:office:office" xmlns:r="http://schemas.openxmlformats.org/officeDocument/2006/relationships" xmlns:m="http://schemas.openxmlformats.org/officeDocument/2006/math" xmlns:v="urn:schemas-microsoft-com:vml" xmlns:wp14="http://schemas.microsoft.com/office/word/2010/wordprocessingDrawing" xmlns:wp="http://schemas.openxmlformats.org/drawingml/2006/wordprocessingDrawing" xmlns:w10="urn:schemas-microsoft-com:office:word" xmlns:w="http://schemas.openxmlformats.org/wordprocessingml/2006/main" xmlns:w14="http://schemas.microsoft.com/office/word/2010/wordml" xmlns:w15="http://schemas.microsoft.com/office/word/2012/wordml" xmlns:w16cex="http://schemas.microsoft.com/office/word/2018/wordml/cex" xmlns:w16cid="http://schemas.microsoft.com/office/word/2016/wordml/cid" xmlns:w16="http://schemas.microsoft.com/office/word/2018/wordml" xmlns:w16sdtdh="http://schemas.microsoft.com/office/word/2020/wordml/sdtdatahash" xmlns:w16se="http://schemas.microsoft.com/office/word/2015/wordml/symex" xmlns:wpg="http://schemas.microsoft.com/office/word/2010/wordprocessingGroup" xmlns:wpi="http://schemas.microsoft.com/office/word/2010/wordprocessingInk" xmlns:wne="http://schemas.microsoft.com/office/word/2006/wordml" xmlns:wps="http://schemas.microsoft.com/office/word/2010/wordprocessingShape" mc:Ignorable="w14 w15 w16se w16cid w16 w16cex w16sdtdh wp14">
   <w:endnote w:type="separator" w:id="-1">
     <w:p>
       <w:pPr>
@@ -9398,7 +9324,7 @@
 </file>
 
 <file path=word/footer1.xml><?xml version="1.0" encoding="utf-8"?>
-<w:ftr xmlns:wpc="http://schemas.microsoft.com/office/word/2010/wordprocessingCanvas" xmlns:cx="http://schemas.microsoft.com/office/drawing/2014/chartex" xmlns:cx1="http://schemas.microsoft.com/office/drawing/2015/9/8/chartex" xmlns:cx2="http://schemas.microsoft.com/office/drawing/2015/10/21/chartex" xmlns:cx3="http://schemas.microsoft.com/office/drawing/2016/5/9/chartex" xmlns:cx4="http://schemas.microsoft.com/office/drawing/2016/5/10/chartex" xmlns:cx5="http://schemas.microsoft.com/office/drawing/2016/5/11/chartex" xmlns:cx6="http://schemas.microsoft.com/office/drawing/2016/5/12/chartex" xmlns:cx7="http://schemas.microsoft.com/office/drawing/2016/5/13/chartex" xmlns:cx8="http://schemas.microsoft.com/office/drawing/2016/5/14/chartex" xmlns:mc="http://schemas.openxmlformats.org/markup-compatibility/2006" xmlns:aink="http://schemas.microsoft.com/office/drawing/2016/ink" xmlns:am3d="http://schemas.microsoft.com/office/drawing/2017/model3d" xmlns:o="urn:schemas-microsoft-com:office:office" xmlns:r="http://schemas.openxmlformats.org/officeDocument/2006/relationships" xmlns:m="http://schemas.openxmlformats.org/officeDocument/2006/math" xmlns:v="urn:schemas-microsoft-com:vml" xmlns:wp14="http://schemas.microsoft.com/office/word/2010/wordprocessingDrawing" xmlns:wp="http://schemas.openxmlformats.org/drawingml/2006/wordprocessingDrawing" xmlns:w10="urn:schemas-microsoft-com:office:word" xmlns:w="http://schemas.openxmlformats.org/wordprocessingml/2006/main" xmlns:w14="http://schemas.microsoft.com/office/word/2010/wordml" xmlns:w15="http://schemas.microsoft.com/office/word/2012/wordml" xmlns:w16cex="http://schemas.microsoft.com/office/word/2018/wordml/cex" xmlns:w16cid="http://schemas.microsoft.com/office/word/2016/wordml/cid" xmlns:w16="http://schemas.microsoft.com/office/word/2018/wordml" xmlns:w16se="http://schemas.microsoft.com/office/word/2015/wordml/symex" xmlns:wpg="http://schemas.microsoft.com/office/word/2010/wordprocessingGroup" xmlns:wpi="http://schemas.microsoft.com/office/word/2010/wordprocessingInk" xmlns:wne="http://schemas.microsoft.com/office/word/2006/wordml" xmlns:wps="http://schemas.microsoft.com/office/word/2010/wordprocessingShape" mc:Ignorable="w14 w15 w16se w16cid w16 w16cex wp14">
+<w:ftr xmlns:wpc="http://schemas.microsoft.com/office/word/2010/wordprocessingCanvas" xmlns:cx="http://schemas.microsoft.com/office/drawing/2014/chartex" xmlns:cx1="http://schemas.microsoft.com/office/drawing/2015/9/8/chartex" xmlns:cx2="http://schemas.microsoft.com/office/drawing/2015/10/21/chartex" xmlns:cx3="http://schemas.microsoft.com/office/drawing/2016/5/9/chartex" xmlns:cx4="http://schemas.microsoft.com/office/drawing/2016/5/10/chartex" xmlns:cx5="http://schemas.microsoft.com/office/drawing/2016/5/11/chartex" xmlns:cx6="http://schemas.microsoft.com/office/drawing/2016/5/12/chartex" xmlns:cx7="http://schemas.microsoft.com/office/drawing/2016/5/13/chartex" xmlns:cx8="http://schemas.microsoft.com/office/drawing/2016/5/14/chartex" xmlns:mc="http://schemas.openxmlformats.org/markup-compatibility/2006" xmlns:aink="http://schemas.microsoft.com/office/drawing/2016/ink" xmlns:am3d="http://schemas.microsoft.com/office/drawing/2017/model3d" xmlns:o="urn:schemas-microsoft-com:office:office" xmlns:r="http://schemas.openxmlformats.org/officeDocument/2006/relationships" xmlns:m="http://schemas.openxmlformats.org/officeDocument/2006/math" xmlns:v="urn:schemas-microsoft-com:vml" xmlns:wp14="http://schemas.microsoft.com/office/word/2010/wordprocessingDrawing" xmlns:wp="http://schemas.openxmlformats.org/drawingml/2006/wordprocessingDrawing" xmlns:w10="urn:schemas-microsoft-com:office:word" xmlns:w="http://schemas.openxmlformats.org/wordprocessingml/2006/main" xmlns:w14="http://schemas.microsoft.com/office/word/2010/wordml" xmlns:w15="http://schemas.microsoft.com/office/word/2012/wordml" xmlns:w16cex="http://schemas.microsoft.com/office/word/2018/wordml/cex" xmlns:w16cid="http://schemas.microsoft.com/office/word/2016/wordml/cid" xmlns:w16="http://schemas.microsoft.com/office/word/2018/wordml" xmlns:w16sdtdh="http://schemas.microsoft.com/office/word/2020/wordml/sdtdatahash" xmlns:w16se="http://schemas.microsoft.com/office/word/2015/wordml/symex" xmlns:wpg="http://schemas.microsoft.com/office/word/2010/wordprocessingGroup" xmlns:wpi="http://schemas.microsoft.com/office/word/2010/wordprocessingInk" xmlns:wne="http://schemas.microsoft.com/office/word/2006/wordml" xmlns:wps="http://schemas.microsoft.com/office/word/2010/wordprocessingShape" mc:Ignorable="w14 w15 w16se w16cid w16 w16cex w16sdtdh wp14">
   <w:sdt>
     <w:sdtPr>
       <w:id w:val="900001920"/>
@@ -9437,7 +9363,7 @@
 </file>
 
 <file path=word/footnotes.xml><?xml version="1.0" encoding="utf-8"?>
-<w:footnotes xmlns:wpc="http://schemas.microsoft.com/office/word/2010/wordprocessingCanvas" xmlns:cx="http://schemas.microsoft.com/office/drawing/2014/chartex" xmlns:cx1="http://schemas.microsoft.com/office/drawing/2015/9/8/chartex" xmlns:cx2="http://schemas.microsoft.com/office/drawing/2015/10/21/chartex" xmlns:cx3="http://schemas.microsoft.com/office/drawing/2016/5/9/chartex" xmlns:cx4="http://schemas.microsoft.com/office/drawing/2016/5/10/chartex" xmlns:cx5="http://schemas.microsoft.com/office/drawing/2016/5/11/chartex" xmlns:cx6="http://schemas.microsoft.com/office/drawing/2016/5/12/chartex" xmlns:cx7="http://schemas.microsoft.com/office/drawing/2016/5/13/chartex" xmlns:cx8="http://schemas.microsoft.com/office/drawing/2016/5/14/chartex" xmlns:mc="http://schemas.openxmlformats.org/markup-compatibility/2006" xmlns:aink="http://schemas.microsoft.com/office/drawing/2016/ink" xmlns:am3d="http://schemas.microsoft.com/office/drawing/2017/model3d" xmlns:o="urn:schemas-microsoft-com:office:office" xmlns:r="http://schemas.openxmlformats.org/officeDocument/2006/relationships" xmlns:m="http://schemas.openxmlformats.org/officeDocument/2006/math" xmlns:v="urn:schemas-microsoft-com:vml" xmlns:wp14="http://schemas.microsoft.com/office/word/2010/wordprocessingDrawing" xmlns:wp="http://schemas.openxmlformats.org/drawingml/2006/wordprocessingDrawing" xmlns:w10="urn:schemas-microsoft-com:office:word" xmlns:w="http://schemas.openxmlformats.org/wordprocessingml/2006/main" xmlns:w14="http://schemas.microsoft.com/office/word/2010/wordml" xmlns:w15="http://schemas.microsoft.com/office/word/2012/wordml" xmlns:w16cex="http://schemas.microsoft.com/office/word/2018/wordml/cex" xmlns:w16cid="http://schemas.microsoft.com/office/word/2016/wordml/cid" xmlns:w16="http://schemas.microsoft.com/office/word/2018/wordml" xmlns:w16se="http://schemas.microsoft.com/office/word/2015/wordml/symex" xmlns:wpg="http://schemas.microsoft.com/office/word/2010/wordprocessingGroup" xmlns:wpi="http://schemas.microsoft.com/office/word/2010/wordprocessingInk" xmlns:wne="http://schemas.microsoft.com/office/word/2006/wordml" xmlns:wps="http://schemas.microsoft.com/office/word/2010/wordprocessingShape" mc:Ignorable="w14 w15 w16se w16cid w16 w16cex wp14">
+<w:footnotes xmlns:wpc="http://schemas.microsoft.com/office/word/2010/wordprocessingCanvas" xmlns:cx="http://schemas.microsoft.com/office/drawing/2014/chartex" xmlns:cx1="http://schemas.microsoft.com/office/drawing/2015/9/8/chartex" xmlns:cx2="http://schemas.microsoft.com/office/drawing/2015/10/21/chartex" xmlns:cx3="http://schemas.microsoft.com/office/drawing/2016/5/9/chartex" xmlns:cx4="http://schemas.microsoft.com/office/drawing/2016/5/10/chartex" xmlns:cx5="http://schemas.microsoft.com/office/drawing/2016/5/11/chartex" xmlns:cx6="http://schemas.microsoft.com/office/drawing/2016/5/12/chartex" xmlns:cx7="http://schemas.microsoft.com/office/drawing/2016/5/13/chartex" xmlns:cx8="http://schemas.microsoft.com/office/drawing/2016/5/14/chartex" xmlns:mc="http://schemas.openxmlformats.org/markup-compatibility/2006" xmlns:aink="http://schemas.microsoft.com/office/drawing/2016/ink" xmlns:am3d="http://schemas.microsoft.com/office/drawing/2017/model3d" xmlns:o="urn:schemas-microsoft-com:office:office" xmlns:r="http://schemas.openxmlformats.org/officeDocument/2006/relationships" xmlns:m="http://schemas.openxmlformats.org/officeDocument/2006/math" xmlns:v="urn:schemas-microsoft-com:vml" xmlns:wp14="http://schemas.microsoft.com/office/word/2010/wordprocessingDrawing" xmlns:wp="http://schemas.openxmlformats.org/drawingml/2006/wordprocessingDrawing" xmlns:w10="urn:schemas-microsoft-com:office:word" xmlns:w="http://schemas.openxmlformats.org/wordprocessingml/2006/main" xmlns:w14="http://schemas.microsoft.com/office/word/2010/wordml" xmlns:w15="http://schemas.microsoft.com/office/word/2012/wordml" xmlns:w16cex="http://schemas.microsoft.com/office/word/2018/wordml/cex" xmlns:w16cid="http://schemas.microsoft.com/office/word/2016/wordml/cid" xmlns:w16="http://schemas.microsoft.com/office/word/2018/wordml" xmlns:w16sdtdh="http://schemas.microsoft.com/office/word/2020/wordml/sdtdatahash" xmlns:w16se="http://schemas.microsoft.com/office/word/2015/wordml/symex" xmlns:wpg="http://schemas.microsoft.com/office/word/2010/wordprocessingGroup" xmlns:wpi="http://schemas.microsoft.com/office/word/2010/wordprocessingInk" xmlns:wne="http://schemas.microsoft.com/office/word/2006/wordml" xmlns:wps="http://schemas.microsoft.com/office/word/2010/wordprocessingShape" mc:Ignorable="w14 w15 w16se w16cid w16 w16cex w16sdtdh wp14">
   <w:footnote w:type="separator" w:id="-1">
     <w:p>
       <w:pPr>
@@ -9462,7 +9388,7 @@
 </file>
 
 <file path=word/numbering.xml><?xml version="1.0" encoding="utf-8"?>
-<w:numbering xmlns:wpc="http://schemas.microsoft.com/office/word/2010/wordprocessingCanvas" xmlns:cx="http://schemas.microsoft.com/office/drawing/2014/chartex" xmlns:cx1="http://schemas.microsoft.com/office/drawing/2015/9/8/chartex" xmlns:cx2="http://schemas.microsoft.com/office/drawing/2015/10/21/chartex" xmlns:cx3="http://schemas.microsoft.com/office/drawing/2016/5/9/chartex" xmlns:cx4="http://schemas.microsoft.com/office/drawing/2016/5/10/chartex" xmlns:cx5="http://schemas.microsoft.com/office/drawing/2016/5/11/chartex" xmlns:cx6="http://schemas.microsoft.com/office/drawing/2016/5/12/chartex" xmlns:cx7="http://schemas.microsoft.com/office/drawing/2016/5/13/chartex" xmlns:cx8="http://schemas.microsoft.com/office/drawing/2016/5/14/chartex" xmlns:mc="http://schemas.openxmlformats.org/markup-compatibility/2006" xmlns:aink="http://schemas.microsoft.com/office/drawing/2016/ink" xmlns:am3d="http://schemas.microsoft.com/office/drawing/2017/model3d" xmlns:o="urn:schemas-microsoft-com:office:office" xmlns:r="http://schemas.openxmlformats.org/officeDocument/2006/relationships" xmlns:m="http://schemas.openxmlformats.org/officeDocument/2006/math" xmlns:v="urn:schemas-microsoft-com:vml" xmlns:wp14="http://schemas.microsoft.com/office/word/2010/wordprocessingDrawing" xmlns:wp="http://schemas.openxmlformats.org/drawingml/2006/wordprocessingDrawing" xmlns:w10="urn:schemas-microsoft-com:office:word" xmlns:w="http://schemas.openxmlformats.org/wordprocessingml/2006/main" xmlns:w14="http://schemas.microsoft.com/office/word/2010/wordml" xmlns:w15="http://schemas.microsoft.com/office/word/2012/wordml" xmlns:w16cex="http://schemas.microsoft.com/office/word/2018/wordml/cex" xmlns:w16cid="http://schemas.microsoft.com/office/word/2016/wordml/cid" xmlns:w16="http://schemas.microsoft.com/office/word/2018/wordml" xmlns:w16se="http://schemas.microsoft.com/office/word/2015/wordml/symex" xmlns:wpg="http://schemas.microsoft.com/office/word/2010/wordprocessingGroup" xmlns:wpi="http://schemas.microsoft.com/office/word/2010/wordprocessingInk" xmlns:wne="http://schemas.microsoft.com/office/word/2006/wordml" xmlns:wps="http://schemas.microsoft.com/office/word/2010/wordprocessingShape" mc:Ignorable="w14 w15 w16se w16cid w16 w16cex wp14">
+<w:numbering xmlns:wpc="http://schemas.microsoft.com/office/word/2010/wordprocessingCanvas" xmlns:cx="http://schemas.microsoft.com/office/drawing/2014/chartex" xmlns:cx1="http://schemas.microsoft.com/office/drawing/2015/9/8/chartex" xmlns:cx2="http://schemas.microsoft.com/office/drawing/2015/10/21/chartex" xmlns:cx3="http://schemas.microsoft.com/office/drawing/2016/5/9/chartex" xmlns:cx4="http://schemas.microsoft.com/office/drawing/2016/5/10/chartex" xmlns:cx5="http://schemas.microsoft.com/office/drawing/2016/5/11/chartex" xmlns:cx6="http://schemas.microsoft.com/office/drawing/2016/5/12/chartex" xmlns:cx7="http://schemas.microsoft.com/office/drawing/2016/5/13/chartex" xmlns:cx8="http://schemas.microsoft.com/office/drawing/2016/5/14/chartex" xmlns:mc="http://schemas.openxmlformats.org/markup-compatibility/2006" xmlns:aink="http://schemas.microsoft.com/office/drawing/2016/ink" xmlns:am3d="http://schemas.microsoft.com/office/drawing/2017/model3d" xmlns:o="urn:schemas-microsoft-com:office:office" xmlns:r="http://schemas.openxmlformats.org/officeDocument/2006/relationships" xmlns:m="http://schemas.openxmlformats.org/officeDocument/2006/math" xmlns:v="urn:schemas-microsoft-com:vml" xmlns:wp14="http://schemas.microsoft.com/office/word/2010/wordprocessingDrawing" xmlns:wp="http://schemas.openxmlformats.org/drawingml/2006/wordprocessingDrawing" xmlns:w10="urn:schemas-microsoft-com:office:word" xmlns:w="http://schemas.openxmlformats.org/wordprocessingml/2006/main" xmlns:w14="http://schemas.microsoft.com/office/word/2010/wordml" xmlns:w15="http://schemas.microsoft.com/office/word/2012/wordml" xmlns:w16cex="http://schemas.microsoft.com/office/word/2018/wordml/cex" xmlns:w16cid="http://schemas.microsoft.com/office/word/2016/wordml/cid" xmlns:w16="http://schemas.microsoft.com/office/word/2018/wordml" xmlns:w16sdtdh="http://schemas.microsoft.com/office/word/2020/wordml/sdtdatahash" xmlns:w16se="http://schemas.microsoft.com/office/word/2015/wordml/symex" xmlns:wpg="http://schemas.microsoft.com/office/word/2010/wordprocessingGroup" xmlns:wpi="http://schemas.microsoft.com/office/word/2010/wordprocessingInk" xmlns:wne="http://schemas.microsoft.com/office/word/2006/wordml" xmlns:wps="http://schemas.microsoft.com/office/word/2010/wordprocessingShape" mc:Ignorable="w14 w15 w16se w16cid w16 w16cex w16sdtdh wp14">
   <w:abstractNum w:abstractNumId="0" w15:restartNumberingAfterBreak="0">
     <w:nsid w:val="00E92463"/>
     <w:multiLevelType w:val="multilevel"/>
@@ -11647,7 +11573,7 @@
 </file>
 
 <file path=word/styles.xml><?xml version="1.0" encoding="utf-8"?>
-<w:styles xmlns:mc="http://schemas.openxmlformats.org/markup-compatibility/2006" xmlns:r="http://schemas.openxmlformats.org/officeDocument/2006/relationships" xmlns:w="http://schemas.openxmlformats.org/wordprocessingml/2006/main" xmlns:w14="http://schemas.microsoft.com/office/word/2010/wordml" xmlns:w15="http://schemas.microsoft.com/office/word/2012/wordml" xmlns:w16cex="http://schemas.microsoft.com/office/word/2018/wordml/cex" xmlns:w16cid="http://schemas.microsoft.com/office/word/2016/wordml/cid" xmlns:w16="http://schemas.microsoft.com/office/word/2018/wordml" xmlns:w16se="http://schemas.microsoft.com/office/word/2015/wordml/symex" mc:Ignorable="w14 w15 w16se w16cid w16 w16cex">
+<w:styles xmlns:mc="http://schemas.openxmlformats.org/markup-compatibility/2006" xmlns:r="http://schemas.openxmlformats.org/officeDocument/2006/relationships" xmlns:w="http://schemas.openxmlformats.org/wordprocessingml/2006/main" xmlns:w14="http://schemas.microsoft.com/office/word/2010/wordml" xmlns:w15="http://schemas.microsoft.com/office/word/2012/wordml" xmlns:w16cex="http://schemas.microsoft.com/office/word/2018/wordml/cex" xmlns:w16cid="http://schemas.microsoft.com/office/word/2016/wordml/cid" xmlns:w16="http://schemas.microsoft.com/office/word/2018/wordml" xmlns:w16sdtdh="http://schemas.microsoft.com/office/word/2020/wordml/sdtdatahash" xmlns:w16se="http://schemas.microsoft.com/office/word/2015/wordml/symex" mc:Ignorable="w14 w15 w16se w16cid w16 w16cex w16sdtdh">
   <w:docDefaults>
     <w:rPrDefault>
       <w:rPr>
@@ -12508,6 +12434,18 @@
       <w:szCs w:val="22"/>
     </w:rPr>
   </w:style>
+  <w:style w:type="character" w:styleId="UnresolvedMention">
+    <w:name w:val="Unresolved Mention"/>
+    <w:basedOn w:val="DefaultParagraphFont"/>
+    <w:uiPriority w:val="99"/>
+    <w:semiHidden/>
+    <w:unhideWhenUsed/>
+    <w:rsid w:val="00B95E5E"/>
+    <w:rPr>
+      <w:color w:val="605E5C"/>
+      <w:shd w:val="clear" w:color="auto" w:fill="E1DFDD"/>
+    </w:rPr>
+  </w:style>
 </w:styles>
 </file>
 
@@ -12789,6 +12727,10 @@
 </file>
 
 <file path=customXml/item1.xml><?xml version="1.0" encoding="utf-8"?>
+<b:Sources xmlns:b="http://schemas.openxmlformats.org/officeDocument/2006/bibliography" xmlns="http://schemas.openxmlformats.org/officeDocument/2006/bibliography" SelectedStyle="\APA.XSL" StyleName="APA"/>
+</file>
+
+<file path=customXml/item2.xml><?xml version="1.0" encoding="utf-8"?>
 <s:customData xmlns="http://www.wps.cn/officeDocument/2013/wpsCustomData" xmlns:s="http://www.wps.cn/officeDocument/2013/wpsCustomData">
   <customSectProps>
     <customSectPr/>
@@ -12796,22 +12738,18 @@
 </s:customData>
 </file>
 
-<file path=customXml/item2.xml><?xml version="1.0" encoding="utf-8"?>
-<b:Sources xmlns:b="http://schemas.openxmlformats.org/officeDocument/2006/bibliography" xmlns="http://schemas.openxmlformats.org/officeDocument/2006/bibliography" SelectedStyle="\APA.XSL" StyleName="APA"/>
+<file path=customXml/itemProps1.xml><?xml version="1.0" encoding="utf-8"?>
+<ds:datastoreItem xmlns:ds="http://schemas.openxmlformats.org/officeDocument/2006/customXml" ds:itemID="{C00ADFA1-FAB8-4341-A915-4B37969C6D9B}">
+  <ds:schemaRefs>
+    <ds:schemaRef ds:uri="http://schemas.openxmlformats.org/officeDocument/2006/bibliography"/>
+  </ds:schemaRefs>
+</ds:datastoreItem>
 </file>
 
-<file path=customXml/itemProps1.xml><?xml version="1.0" encoding="utf-8"?>
+<file path=customXml/itemProps2.xml><?xml version="1.0" encoding="utf-8"?>
 <ds:datastoreItem xmlns:ds="http://schemas.openxmlformats.org/officeDocument/2006/customXml" ds:itemID="{B1977F7D-205B-4081-913C-38D41E755F92}">
   <ds:schemaRefs>
     <ds:schemaRef ds:uri="http://www.wps.cn/officeDocument/2013/wpsCustomData"/>
   </ds:schemaRefs>
 </ds:datastoreItem>
-</file>
-
-<file path=customXml/itemProps2.xml><?xml version="1.0" encoding="utf-8"?>
-<ds:datastoreItem xmlns:ds="http://schemas.openxmlformats.org/officeDocument/2006/customXml" ds:itemID="{C00ADFA1-FAB8-4341-A915-4B37969C6D9B}">
-  <ds:schemaRefs>
-    <ds:schemaRef ds:uri="http://schemas.openxmlformats.org/officeDocument/2006/bibliography"/>
-  </ds:schemaRefs>
-</ds:datastoreItem>
 </file>
</xml_diff>

<commit_message>
Skyline/work/20220116 tutorial url fixes (#1952)
* Skyline (21.2): Fix data download URLs to use skyline.ms in AbsoluteQuant and CustomReports tutorials
</commit_message>
<xml_diff>
--- a/pwiz_tools/Skyline/Documentation/Tutorials/Chinese/Skyline Absolute Quantification_zh-CHS.docx
+++ b/pwiz_tools/Skyline/Documentation/Tutorials/Chinese/Skyline Absolute Quantification_zh-CHS.docx
@@ -1,6 +1,6 @@
 
 <file path=word/document.xml><?xml version="1.0" encoding="utf-8"?>
-<w:document xmlns:wpc="http://schemas.microsoft.com/office/word/2010/wordprocessingCanvas" xmlns:cx="http://schemas.microsoft.com/office/drawing/2014/chartex" xmlns:cx1="http://schemas.microsoft.com/office/drawing/2015/9/8/chartex" xmlns:cx2="http://schemas.microsoft.com/office/drawing/2015/10/21/chartex" xmlns:cx3="http://schemas.microsoft.com/office/drawing/2016/5/9/chartex" xmlns:cx4="http://schemas.microsoft.com/office/drawing/2016/5/10/chartex" xmlns:cx5="http://schemas.microsoft.com/office/drawing/2016/5/11/chartex" xmlns:cx6="http://schemas.microsoft.com/office/drawing/2016/5/12/chartex" xmlns:cx7="http://schemas.microsoft.com/office/drawing/2016/5/13/chartex" xmlns:cx8="http://schemas.microsoft.com/office/drawing/2016/5/14/chartex" xmlns:mc="http://schemas.openxmlformats.org/markup-compatibility/2006" xmlns:aink="http://schemas.microsoft.com/office/drawing/2016/ink" xmlns:am3d="http://schemas.microsoft.com/office/drawing/2017/model3d" xmlns:o="urn:schemas-microsoft-com:office:office" xmlns:r="http://schemas.openxmlformats.org/officeDocument/2006/relationships" xmlns:m="http://schemas.openxmlformats.org/officeDocument/2006/math" xmlns:v="urn:schemas-microsoft-com:vml" xmlns:wp14="http://schemas.microsoft.com/office/word/2010/wordprocessingDrawing" xmlns:wp="http://schemas.openxmlformats.org/drawingml/2006/wordprocessingDrawing" xmlns:w10="urn:schemas-microsoft-com:office:word" xmlns:w="http://schemas.openxmlformats.org/wordprocessingml/2006/main" xmlns:w14="http://schemas.microsoft.com/office/word/2010/wordml" xmlns:w15="http://schemas.microsoft.com/office/word/2012/wordml" xmlns:w16cex="http://schemas.microsoft.com/office/word/2018/wordml/cex" xmlns:w16cid="http://schemas.microsoft.com/office/word/2016/wordml/cid" xmlns:w16="http://schemas.microsoft.com/office/word/2018/wordml" xmlns:w16se="http://schemas.microsoft.com/office/word/2015/wordml/symex" xmlns:wpg="http://schemas.microsoft.com/office/word/2010/wordprocessingGroup" xmlns:wpi="http://schemas.microsoft.com/office/word/2010/wordprocessingInk" xmlns:wne="http://schemas.microsoft.com/office/word/2006/wordml" xmlns:wps="http://schemas.microsoft.com/office/word/2010/wordprocessingShape" mc:Ignorable="w14 w15 w16se w16cid w16 w16cex wp14">
+<w:document xmlns:wpc="http://schemas.microsoft.com/office/word/2010/wordprocessingCanvas" xmlns:cx="http://schemas.microsoft.com/office/drawing/2014/chartex" xmlns:cx1="http://schemas.microsoft.com/office/drawing/2015/9/8/chartex" xmlns:cx2="http://schemas.microsoft.com/office/drawing/2015/10/21/chartex" xmlns:cx3="http://schemas.microsoft.com/office/drawing/2016/5/9/chartex" xmlns:cx4="http://schemas.microsoft.com/office/drawing/2016/5/10/chartex" xmlns:cx5="http://schemas.microsoft.com/office/drawing/2016/5/11/chartex" xmlns:cx6="http://schemas.microsoft.com/office/drawing/2016/5/12/chartex" xmlns:cx7="http://schemas.microsoft.com/office/drawing/2016/5/13/chartex" xmlns:cx8="http://schemas.microsoft.com/office/drawing/2016/5/14/chartex" xmlns:mc="http://schemas.openxmlformats.org/markup-compatibility/2006" xmlns:aink="http://schemas.microsoft.com/office/drawing/2016/ink" xmlns:am3d="http://schemas.microsoft.com/office/drawing/2017/model3d" xmlns:o="urn:schemas-microsoft-com:office:office" xmlns:r="http://schemas.openxmlformats.org/officeDocument/2006/relationships" xmlns:m="http://schemas.openxmlformats.org/officeDocument/2006/math" xmlns:v="urn:schemas-microsoft-com:vml" xmlns:wp14="http://schemas.microsoft.com/office/word/2010/wordprocessingDrawing" xmlns:wp="http://schemas.openxmlformats.org/drawingml/2006/wordprocessingDrawing" xmlns:w10="urn:schemas-microsoft-com:office:word" xmlns:w="http://schemas.openxmlformats.org/wordprocessingml/2006/main" xmlns:w14="http://schemas.microsoft.com/office/word/2010/wordml" xmlns:w15="http://schemas.microsoft.com/office/word/2012/wordml" xmlns:w16cex="http://schemas.microsoft.com/office/word/2018/wordml/cex" xmlns:w16cid="http://schemas.microsoft.com/office/word/2016/wordml/cid" xmlns:w16="http://schemas.microsoft.com/office/word/2018/wordml" xmlns:w16sdtdh="http://schemas.microsoft.com/office/word/2020/wordml/sdtdatahash" xmlns:w16se="http://schemas.microsoft.com/office/word/2015/wordml/symex" xmlns:wpg="http://schemas.microsoft.com/office/word/2010/wordprocessingGroup" xmlns:wpi="http://schemas.microsoft.com/office/word/2010/wordprocessingInk" xmlns:wne="http://schemas.microsoft.com/office/word/2006/wordml" xmlns:wps="http://schemas.microsoft.com/office/word/2010/wordprocessingShape" mc:Ignorable="w14 w15 w16se w16cid w16 w16cex w16sdtdh wp14">
   <w:body>
     <w:p>
       <w:pPr>
@@ -151,7 +151,6 @@
         </w:rPr>
         <w:t>“</w:t>
       </w:r>
-      <w:proofErr w:type="gramStart"/>
       <w:r>
         <w:rPr>
           <w:rFonts w:eastAsia="SimSun"/>
@@ -188,7 +187,6 @@
         </w:rPr>
         <w:t>后</w:t>
       </w:r>
-      <w:proofErr w:type="gramEnd"/>
       <w:r>
         <w:rPr>
           <w:rFonts w:eastAsia="SimSun"/>
@@ -414,7 +412,6 @@
         </w:rPr>
         <w:t>“</w:t>
       </w:r>
-      <w:proofErr w:type="gramStart"/>
       <w:r>
         <w:rPr>
           <w:rFonts w:eastAsia="SimSun"/>
@@ -431,14 +428,7 @@
         <w:rPr>
           <w:rFonts w:eastAsia="SimSun"/>
         </w:rPr>
-        <w:t>肽段校准点的信号强度并生成校准曲线</w:t>
-      </w:r>
-      <w:proofErr w:type="gramEnd"/>
-      <w:r>
-        <w:rPr>
-          <w:rFonts w:eastAsia="SimSun"/>
-        </w:rPr>
-        <w:t>，可完成校准。</w:t>
+        <w:t>肽段校准点的信号强度并生成校准曲线，可完成校准。</w:t>
       </w:r>
       <w:r>
         <w:rPr>
@@ -964,7 +954,6 @@
         </w:rPr>
         <w:t>信号强度（未发表），</w:t>
       </w:r>
-      <w:proofErr w:type="gramStart"/>
       <w:r>
         <w:rPr>
           <w:rFonts w:eastAsia="SimSun" w:hint="eastAsia"/>
@@ -989,7 +978,6 @@
         </w:rPr>
         <w:t>“</w:t>
       </w:r>
-      <w:proofErr w:type="gramEnd"/>
       <w:r>
         <w:rPr>
           <w:rFonts w:eastAsia="SimSun"/>
@@ -1693,7 +1681,7 @@
             <w:rStyle w:val="Hyperlink"/>
             <w:rFonts w:eastAsia="SimSun"/>
           </w:rPr>
-          <w:t>https://skyline.gs.washington.edu/tutorials/AbsoluteQuant.zip</w:t>
+          <w:t>https://skyline.ms/tutorials/AbsoluteQuant.zip</w:t>
         </w:r>
       </w:hyperlink>
     </w:p>
@@ -2387,14 +2375,7 @@
         <w:rPr>
           <w:rFonts w:eastAsia="SimSun"/>
         </w:rPr>
-        <w:t>赖氨酸的内标肽段而设计的。如果您使用其他同位素，</w:t>
-      </w:r>
-      <w:proofErr w:type="gramStart"/>
-      <w:r>
-        <w:rPr>
-          <w:rFonts w:eastAsia="SimSun"/>
-        </w:rPr>
-        <w:t>请在</w:t>
+        <w:t>赖氨酸的内标肽段而设计的。如果您使用其他同位素，请在</w:t>
       </w:r>
       <w:r>
         <w:rPr>
@@ -2402,7 +2383,6 @@
         </w:rPr>
         <w:t>“</w:t>
       </w:r>
-      <w:proofErr w:type="gramEnd"/>
       <w:r>
         <w:rPr>
           <w:rFonts w:eastAsia="SimSun"/>
@@ -4967,7 +4947,6 @@
         </w:rPr>
         <w:t xml:space="preserve"> Skyline </w:t>
       </w:r>
-      <w:proofErr w:type="gramStart"/>
       <w:r>
         <w:rPr>
           <w:rFonts w:eastAsia="SimSun"/>
@@ -4978,14 +4957,7 @@
         <w:rPr>
           <w:rFonts w:eastAsia="SimSun"/>
         </w:rPr>
-        <w:t xml:space="preserve"> .RAW</w:t>
-      </w:r>
-      <w:proofErr w:type="gramEnd"/>
-      <w:r>
-        <w:rPr>
-          <w:rFonts w:eastAsia="SimSun"/>
-        </w:rPr>
-        <w:t xml:space="preserve"> </w:t>
+        <w:t xml:space="preserve"> .RAW </w:t>
       </w:r>
       <w:r>
         <w:rPr>
@@ -8933,6 +8905,7 @@
         <w:rPr>
           <w:rFonts w:asciiTheme="majorHAnsi" w:eastAsia="SimSun" w:hAnsiTheme="majorHAnsi"/>
         </w:rPr>
+        <w:lastRenderedPageBreak/>
         <w:t xml:space="preserve">Gerber, S.A., Rush, J., </w:t>
       </w:r>
       <w:proofErr w:type="spellStart"/>
@@ -8947,21 +8920,7 @@
         <w:rPr>
           <w:rFonts w:asciiTheme="majorHAnsi" w:eastAsia="SimSun" w:hAnsiTheme="majorHAnsi"/>
         </w:rPr>
-        <w:t xml:space="preserve">, O., Kirschner, M.W. &amp; </w:t>
-      </w:r>
-      <w:proofErr w:type="spellStart"/>
-      <w:r>
-        <w:rPr>
-          <w:rFonts w:asciiTheme="majorHAnsi" w:eastAsia="SimSun" w:hAnsiTheme="majorHAnsi"/>
-        </w:rPr>
-        <w:t>Gygi</w:t>
-      </w:r>
-      <w:proofErr w:type="spellEnd"/>
-      <w:r>
-        <w:rPr>
-          <w:rFonts w:asciiTheme="majorHAnsi" w:eastAsia="SimSun" w:hAnsiTheme="majorHAnsi"/>
-        </w:rPr>
-        <w:t xml:space="preserve">, S.P. Absolute quantification of proteins and phosphoproteins from cell lysates by tandem MS. </w:t>
+        <w:t xml:space="preserve">, O., Kirschner, M.W. &amp; Gygi, S.P. Absolute quantification of proteins and phosphoproteins from cell lysates by tandem MS. </w:t>
       </w:r>
       <w:r>
         <w:rPr>
@@ -9005,7 +8964,6 @@
           <w:rFonts w:asciiTheme="majorHAnsi" w:eastAsia="SimSun" w:hAnsiTheme="majorHAnsi"/>
           <w:sz w:val="22"/>
         </w:rPr>
-        <w:lastRenderedPageBreak/>
         <w:t xml:space="preserve">MacCoss, M.J., Wu, C.C., Matthews, D.E. &amp; Yates, J.R. Measurement of the isotope enrichment of stable isotope-labeled proteins using high-resolution mass spectra of peptides. </w:t>
       </w:r>
       <w:r>
@@ -9064,23 +9022,7 @@
           <w:rFonts w:asciiTheme="majorHAnsi" w:eastAsia="SimSun" w:hAnsiTheme="majorHAnsi"/>
           <w:sz w:val="22"/>
         </w:rPr>
-        <w:t xml:space="preserve">, I. &amp; </w:t>
-      </w:r>
-      <w:proofErr w:type="spellStart"/>
-      <w:r>
-        <w:rPr>
-          <w:rFonts w:asciiTheme="majorHAnsi" w:eastAsia="SimSun" w:hAnsiTheme="majorHAnsi"/>
-          <w:sz w:val="22"/>
-        </w:rPr>
-        <w:t>Magno</w:t>
-      </w:r>
-      <w:proofErr w:type="spellEnd"/>
-      <w:r>
-        <w:rPr>
-          <w:rFonts w:asciiTheme="majorHAnsi" w:eastAsia="SimSun" w:hAnsiTheme="majorHAnsi"/>
-          <w:sz w:val="22"/>
-        </w:rPr>
-        <w:t xml:space="preserve">, F. A statistical overview on univariate calibration, inverse regression, and detection limits: Application to gas chromatography/mass spectrometry technique. </w:t>
+        <w:t xml:space="preserve">, I. &amp; Magno, F. A statistical overview on univariate calibration, inverse regression, and detection limits: Application to gas chromatography/mass spectrometry technique. </w:t>
       </w:r>
       <w:r>
         <w:rPr>
@@ -9232,23 +9174,7 @@
           <w:rFonts w:asciiTheme="majorHAnsi" w:eastAsia="SimSun" w:hAnsiTheme="majorHAnsi"/>
           <w:sz w:val="22"/>
         </w:rPr>
-        <w:t xml:space="preserve">MacCoss, M.J., Toth, M.J. &amp; Matthews, D.E. </w:t>
-      </w:r>
-      <w:proofErr w:type="gramStart"/>
-      <w:r>
-        <w:rPr>
-          <w:rFonts w:asciiTheme="majorHAnsi" w:eastAsia="SimSun" w:hAnsiTheme="majorHAnsi"/>
-          <w:sz w:val="22"/>
-        </w:rPr>
-        <w:t>Evaluation</w:t>
-      </w:r>
-      <w:proofErr w:type="gramEnd"/>
-      <w:r>
-        <w:rPr>
-          <w:rFonts w:asciiTheme="majorHAnsi" w:eastAsia="SimSun" w:hAnsiTheme="majorHAnsi"/>
-          <w:sz w:val="22"/>
-        </w:rPr>
-        <w:t xml:space="preserve"> and optimization of ion-current ratio measurements by selected-ion-monitoring mass spectrometry. </w:t>
+        <w:t xml:space="preserve">MacCoss, M.J., Toth, M.J. &amp; Matthews, D.E. Evaluation and optimization of ion-current ratio measurements by selected-ion-monitoring mass spectrometry. </w:t>
       </w:r>
       <w:r>
         <w:rPr>
@@ -9373,7 +9299,7 @@
 </file>
 
 <file path=word/endnotes.xml><?xml version="1.0" encoding="utf-8"?>
-<w:endnotes xmlns:wpc="http://schemas.microsoft.com/office/word/2010/wordprocessingCanvas" xmlns:cx="http://schemas.microsoft.com/office/drawing/2014/chartex" xmlns:cx1="http://schemas.microsoft.com/office/drawing/2015/9/8/chartex" xmlns:cx2="http://schemas.microsoft.com/office/drawing/2015/10/21/chartex" xmlns:cx3="http://schemas.microsoft.com/office/drawing/2016/5/9/chartex" xmlns:cx4="http://schemas.microsoft.com/office/drawing/2016/5/10/chartex" xmlns:cx5="http://schemas.microsoft.com/office/drawing/2016/5/11/chartex" xmlns:cx6="http://schemas.microsoft.com/office/drawing/2016/5/12/chartex" xmlns:cx7="http://schemas.microsoft.com/office/drawing/2016/5/13/chartex" xmlns:cx8="http://schemas.microsoft.com/office/drawing/2016/5/14/chartex" xmlns:mc="http://schemas.openxmlformats.org/markup-compatibility/2006" xmlns:aink="http://schemas.microsoft.com/office/drawing/2016/ink" xmlns:am3d="http://schemas.microsoft.com/office/drawing/2017/model3d" xmlns:o="urn:schemas-microsoft-com:office:office" xmlns:r="http://schemas.openxmlformats.org/officeDocument/2006/relationships" xmlns:m="http://schemas.openxmlformats.org/officeDocument/2006/math" xmlns:v="urn:schemas-microsoft-com:vml" xmlns:wp14="http://schemas.microsoft.com/office/word/2010/wordprocessingDrawing" xmlns:wp="http://schemas.openxmlformats.org/drawingml/2006/wordprocessingDrawing" xmlns:w10="urn:schemas-microsoft-com:office:word" xmlns:w="http://schemas.openxmlformats.org/wordprocessingml/2006/main" xmlns:w14="http://schemas.microsoft.com/office/word/2010/wordml" xmlns:w15="http://schemas.microsoft.com/office/word/2012/wordml" xmlns:w16cex="http://schemas.microsoft.com/office/word/2018/wordml/cex" xmlns:w16cid="http://schemas.microsoft.com/office/word/2016/wordml/cid" xmlns:w16="http://schemas.microsoft.com/office/word/2018/wordml" xmlns:w16se="http://schemas.microsoft.com/office/word/2015/wordml/symex" xmlns:wpg="http://schemas.microsoft.com/office/word/2010/wordprocessingGroup" xmlns:wpi="http://schemas.microsoft.com/office/word/2010/wordprocessingInk" xmlns:wne="http://schemas.microsoft.com/office/word/2006/wordml" xmlns:wps="http://schemas.microsoft.com/office/word/2010/wordprocessingShape" mc:Ignorable="w14 w15 w16se w16cid w16 w16cex wp14">
+<w:endnotes xmlns:wpc="http://schemas.microsoft.com/office/word/2010/wordprocessingCanvas" xmlns:cx="http://schemas.microsoft.com/office/drawing/2014/chartex" xmlns:cx1="http://schemas.microsoft.com/office/drawing/2015/9/8/chartex" xmlns:cx2="http://schemas.microsoft.com/office/drawing/2015/10/21/chartex" xmlns:cx3="http://schemas.microsoft.com/office/drawing/2016/5/9/chartex" xmlns:cx4="http://schemas.microsoft.com/office/drawing/2016/5/10/chartex" xmlns:cx5="http://schemas.microsoft.com/office/drawing/2016/5/11/chartex" xmlns:cx6="http://schemas.microsoft.com/office/drawing/2016/5/12/chartex" xmlns:cx7="http://schemas.microsoft.com/office/drawing/2016/5/13/chartex" xmlns:cx8="http://schemas.microsoft.com/office/drawing/2016/5/14/chartex" xmlns:mc="http://schemas.openxmlformats.org/markup-compatibility/2006" xmlns:aink="http://schemas.microsoft.com/office/drawing/2016/ink" xmlns:am3d="http://schemas.microsoft.com/office/drawing/2017/model3d" xmlns:o="urn:schemas-microsoft-com:office:office" xmlns:r="http://schemas.openxmlformats.org/officeDocument/2006/relationships" xmlns:m="http://schemas.openxmlformats.org/officeDocument/2006/math" xmlns:v="urn:schemas-microsoft-com:vml" xmlns:wp14="http://schemas.microsoft.com/office/word/2010/wordprocessingDrawing" xmlns:wp="http://schemas.openxmlformats.org/drawingml/2006/wordprocessingDrawing" xmlns:w10="urn:schemas-microsoft-com:office:word" xmlns:w="http://schemas.openxmlformats.org/wordprocessingml/2006/main" xmlns:w14="http://schemas.microsoft.com/office/word/2010/wordml" xmlns:w15="http://schemas.microsoft.com/office/word/2012/wordml" xmlns:w16cex="http://schemas.microsoft.com/office/word/2018/wordml/cex" xmlns:w16cid="http://schemas.microsoft.com/office/word/2016/wordml/cid" xmlns:w16="http://schemas.microsoft.com/office/word/2018/wordml" xmlns:w16sdtdh="http://schemas.microsoft.com/office/word/2020/wordml/sdtdatahash" xmlns:w16se="http://schemas.microsoft.com/office/word/2015/wordml/symex" xmlns:wpg="http://schemas.microsoft.com/office/word/2010/wordprocessingGroup" xmlns:wpi="http://schemas.microsoft.com/office/word/2010/wordprocessingInk" xmlns:wne="http://schemas.microsoft.com/office/word/2006/wordml" xmlns:wps="http://schemas.microsoft.com/office/word/2010/wordprocessingShape" mc:Ignorable="w14 w15 w16se w16cid w16 w16cex w16sdtdh wp14">
   <w:endnote w:type="separator" w:id="-1">
     <w:p>
       <w:pPr>
@@ -9398,7 +9324,7 @@
 </file>
 
 <file path=word/footer1.xml><?xml version="1.0" encoding="utf-8"?>
-<w:ftr xmlns:wpc="http://schemas.microsoft.com/office/word/2010/wordprocessingCanvas" xmlns:cx="http://schemas.microsoft.com/office/drawing/2014/chartex" xmlns:cx1="http://schemas.microsoft.com/office/drawing/2015/9/8/chartex" xmlns:cx2="http://schemas.microsoft.com/office/drawing/2015/10/21/chartex" xmlns:cx3="http://schemas.microsoft.com/office/drawing/2016/5/9/chartex" xmlns:cx4="http://schemas.microsoft.com/office/drawing/2016/5/10/chartex" xmlns:cx5="http://schemas.microsoft.com/office/drawing/2016/5/11/chartex" xmlns:cx6="http://schemas.microsoft.com/office/drawing/2016/5/12/chartex" xmlns:cx7="http://schemas.microsoft.com/office/drawing/2016/5/13/chartex" xmlns:cx8="http://schemas.microsoft.com/office/drawing/2016/5/14/chartex" xmlns:mc="http://schemas.openxmlformats.org/markup-compatibility/2006" xmlns:aink="http://schemas.microsoft.com/office/drawing/2016/ink" xmlns:am3d="http://schemas.microsoft.com/office/drawing/2017/model3d" xmlns:o="urn:schemas-microsoft-com:office:office" xmlns:r="http://schemas.openxmlformats.org/officeDocument/2006/relationships" xmlns:m="http://schemas.openxmlformats.org/officeDocument/2006/math" xmlns:v="urn:schemas-microsoft-com:vml" xmlns:wp14="http://schemas.microsoft.com/office/word/2010/wordprocessingDrawing" xmlns:wp="http://schemas.openxmlformats.org/drawingml/2006/wordprocessingDrawing" xmlns:w10="urn:schemas-microsoft-com:office:word" xmlns:w="http://schemas.openxmlformats.org/wordprocessingml/2006/main" xmlns:w14="http://schemas.microsoft.com/office/word/2010/wordml" xmlns:w15="http://schemas.microsoft.com/office/word/2012/wordml" xmlns:w16cex="http://schemas.microsoft.com/office/word/2018/wordml/cex" xmlns:w16cid="http://schemas.microsoft.com/office/word/2016/wordml/cid" xmlns:w16="http://schemas.microsoft.com/office/word/2018/wordml" xmlns:w16se="http://schemas.microsoft.com/office/word/2015/wordml/symex" xmlns:wpg="http://schemas.microsoft.com/office/word/2010/wordprocessingGroup" xmlns:wpi="http://schemas.microsoft.com/office/word/2010/wordprocessingInk" xmlns:wne="http://schemas.microsoft.com/office/word/2006/wordml" xmlns:wps="http://schemas.microsoft.com/office/word/2010/wordprocessingShape" mc:Ignorable="w14 w15 w16se w16cid w16 w16cex wp14">
+<w:ftr xmlns:wpc="http://schemas.microsoft.com/office/word/2010/wordprocessingCanvas" xmlns:cx="http://schemas.microsoft.com/office/drawing/2014/chartex" xmlns:cx1="http://schemas.microsoft.com/office/drawing/2015/9/8/chartex" xmlns:cx2="http://schemas.microsoft.com/office/drawing/2015/10/21/chartex" xmlns:cx3="http://schemas.microsoft.com/office/drawing/2016/5/9/chartex" xmlns:cx4="http://schemas.microsoft.com/office/drawing/2016/5/10/chartex" xmlns:cx5="http://schemas.microsoft.com/office/drawing/2016/5/11/chartex" xmlns:cx6="http://schemas.microsoft.com/office/drawing/2016/5/12/chartex" xmlns:cx7="http://schemas.microsoft.com/office/drawing/2016/5/13/chartex" xmlns:cx8="http://schemas.microsoft.com/office/drawing/2016/5/14/chartex" xmlns:mc="http://schemas.openxmlformats.org/markup-compatibility/2006" xmlns:aink="http://schemas.microsoft.com/office/drawing/2016/ink" xmlns:am3d="http://schemas.microsoft.com/office/drawing/2017/model3d" xmlns:o="urn:schemas-microsoft-com:office:office" xmlns:r="http://schemas.openxmlformats.org/officeDocument/2006/relationships" xmlns:m="http://schemas.openxmlformats.org/officeDocument/2006/math" xmlns:v="urn:schemas-microsoft-com:vml" xmlns:wp14="http://schemas.microsoft.com/office/word/2010/wordprocessingDrawing" xmlns:wp="http://schemas.openxmlformats.org/drawingml/2006/wordprocessingDrawing" xmlns:w10="urn:schemas-microsoft-com:office:word" xmlns:w="http://schemas.openxmlformats.org/wordprocessingml/2006/main" xmlns:w14="http://schemas.microsoft.com/office/word/2010/wordml" xmlns:w15="http://schemas.microsoft.com/office/word/2012/wordml" xmlns:w16cex="http://schemas.microsoft.com/office/word/2018/wordml/cex" xmlns:w16cid="http://schemas.microsoft.com/office/word/2016/wordml/cid" xmlns:w16="http://schemas.microsoft.com/office/word/2018/wordml" xmlns:w16sdtdh="http://schemas.microsoft.com/office/word/2020/wordml/sdtdatahash" xmlns:w16se="http://schemas.microsoft.com/office/word/2015/wordml/symex" xmlns:wpg="http://schemas.microsoft.com/office/word/2010/wordprocessingGroup" xmlns:wpi="http://schemas.microsoft.com/office/word/2010/wordprocessingInk" xmlns:wne="http://schemas.microsoft.com/office/word/2006/wordml" xmlns:wps="http://schemas.microsoft.com/office/word/2010/wordprocessingShape" mc:Ignorable="w14 w15 w16se w16cid w16 w16cex w16sdtdh wp14">
   <w:sdt>
     <w:sdtPr>
       <w:id w:val="900001920"/>
@@ -9437,7 +9363,7 @@
 </file>
 
 <file path=word/footnotes.xml><?xml version="1.0" encoding="utf-8"?>
-<w:footnotes xmlns:wpc="http://schemas.microsoft.com/office/word/2010/wordprocessingCanvas" xmlns:cx="http://schemas.microsoft.com/office/drawing/2014/chartex" xmlns:cx1="http://schemas.microsoft.com/office/drawing/2015/9/8/chartex" xmlns:cx2="http://schemas.microsoft.com/office/drawing/2015/10/21/chartex" xmlns:cx3="http://schemas.microsoft.com/office/drawing/2016/5/9/chartex" xmlns:cx4="http://schemas.microsoft.com/office/drawing/2016/5/10/chartex" xmlns:cx5="http://schemas.microsoft.com/office/drawing/2016/5/11/chartex" xmlns:cx6="http://schemas.microsoft.com/office/drawing/2016/5/12/chartex" xmlns:cx7="http://schemas.microsoft.com/office/drawing/2016/5/13/chartex" xmlns:cx8="http://schemas.microsoft.com/office/drawing/2016/5/14/chartex" xmlns:mc="http://schemas.openxmlformats.org/markup-compatibility/2006" xmlns:aink="http://schemas.microsoft.com/office/drawing/2016/ink" xmlns:am3d="http://schemas.microsoft.com/office/drawing/2017/model3d" xmlns:o="urn:schemas-microsoft-com:office:office" xmlns:r="http://schemas.openxmlformats.org/officeDocument/2006/relationships" xmlns:m="http://schemas.openxmlformats.org/officeDocument/2006/math" xmlns:v="urn:schemas-microsoft-com:vml" xmlns:wp14="http://schemas.microsoft.com/office/word/2010/wordprocessingDrawing" xmlns:wp="http://schemas.openxmlformats.org/drawingml/2006/wordprocessingDrawing" xmlns:w10="urn:schemas-microsoft-com:office:word" xmlns:w="http://schemas.openxmlformats.org/wordprocessingml/2006/main" xmlns:w14="http://schemas.microsoft.com/office/word/2010/wordml" xmlns:w15="http://schemas.microsoft.com/office/word/2012/wordml" xmlns:w16cex="http://schemas.microsoft.com/office/word/2018/wordml/cex" xmlns:w16cid="http://schemas.microsoft.com/office/word/2016/wordml/cid" xmlns:w16="http://schemas.microsoft.com/office/word/2018/wordml" xmlns:w16se="http://schemas.microsoft.com/office/word/2015/wordml/symex" xmlns:wpg="http://schemas.microsoft.com/office/word/2010/wordprocessingGroup" xmlns:wpi="http://schemas.microsoft.com/office/word/2010/wordprocessingInk" xmlns:wne="http://schemas.microsoft.com/office/word/2006/wordml" xmlns:wps="http://schemas.microsoft.com/office/word/2010/wordprocessingShape" mc:Ignorable="w14 w15 w16se w16cid w16 w16cex wp14">
+<w:footnotes xmlns:wpc="http://schemas.microsoft.com/office/word/2010/wordprocessingCanvas" xmlns:cx="http://schemas.microsoft.com/office/drawing/2014/chartex" xmlns:cx1="http://schemas.microsoft.com/office/drawing/2015/9/8/chartex" xmlns:cx2="http://schemas.microsoft.com/office/drawing/2015/10/21/chartex" xmlns:cx3="http://schemas.microsoft.com/office/drawing/2016/5/9/chartex" xmlns:cx4="http://schemas.microsoft.com/office/drawing/2016/5/10/chartex" xmlns:cx5="http://schemas.microsoft.com/office/drawing/2016/5/11/chartex" xmlns:cx6="http://schemas.microsoft.com/office/drawing/2016/5/12/chartex" xmlns:cx7="http://schemas.microsoft.com/office/drawing/2016/5/13/chartex" xmlns:cx8="http://schemas.microsoft.com/office/drawing/2016/5/14/chartex" xmlns:mc="http://schemas.openxmlformats.org/markup-compatibility/2006" xmlns:aink="http://schemas.microsoft.com/office/drawing/2016/ink" xmlns:am3d="http://schemas.microsoft.com/office/drawing/2017/model3d" xmlns:o="urn:schemas-microsoft-com:office:office" xmlns:r="http://schemas.openxmlformats.org/officeDocument/2006/relationships" xmlns:m="http://schemas.openxmlformats.org/officeDocument/2006/math" xmlns:v="urn:schemas-microsoft-com:vml" xmlns:wp14="http://schemas.microsoft.com/office/word/2010/wordprocessingDrawing" xmlns:wp="http://schemas.openxmlformats.org/drawingml/2006/wordprocessingDrawing" xmlns:w10="urn:schemas-microsoft-com:office:word" xmlns:w="http://schemas.openxmlformats.org/wordprocessingml/2006/main" xmlns:w14="http://schemas.microsoft.com/office/word/2010/wordml" xmlns:w15="http://schemas.microsoft.com/office/word/2012/wordml" xmlns:w16cex="http://schemas.microsoft.com/office/word/2018/wordml/cex" xmlns:w16cid="http://schemas.microsoft.com/office/word/2016/wordml/cid" xmlns:w16="http://schemas.microsoft.com/office/word/2018/wordml" xmlns:w16sdtdh="http://schemas.microsoft.com/office/word/2020/wordml/sdtdatahash" xmlns:w16se="http://schemas.microsoft.com/office/word/2015/wordml/symex" xmlns:wpg="http://schemas.microsoft.com/office/word/2010/wordprocessingGroup" xmlns:wpi="http://schemas.microsoft.com/office/word/2010/wordprocessingInk" xmlns:wne="http://schemas.microsoft.com/office/word/2006/wordml" xmlns:wps="http://schemas.microsoft.com/office/word/2010/wordprocessingShape" mc:Ignorable="w14 w15 w16se w16cid w16 w16cex w16sdtdh wp14">
   <w:footnote w:type="separator" w:id="-1">
     <w:p>
       <w:pPr>
@@ -9462,7 +9388,7 @@
 </file>
 
 <file path=word/numbering.xml><?xml version="1.0" encoding="utf-8"?>
-<w:numbering xmlns:wpc="http://schemas.microsoft.com/office/word/2010/wordprocessingCanvas" xmlns:cx="http://schemas.microsoft.com/office/drawing/2014/chartex" xmlns:cx1="http://schemas.microsoft.com/office/drawing/2015/9/8/chartex" xmlns:cx2="http://schemas.microsoft.com/office/drawing/2015/10/21/chartex" xmlns:cx3="http://schemas.microsoft.com/office/drawing/2016/5/9/chartex" xmlns:cx4="http://schemas.microsoft.com/office/drawing/2016/5/10/chartex" xmlns:cx5="http://schemas.microsoft.com/office/drawing/2016/5/11/chartex" xmlns:cx6="http://schemas.microsoft.com/office/drawing/2016/5/12/chartex" xmlns:cx7="http://schemas.microsoft.com/office/drawing/2016/5/13/chartex" xmlns:cx8="http://schemas.microsoft.com/office/drawing/2016/5/14/chartex" xmlns:mc="http://schemas.openxmlformats.org/markup-compatibility/2006" xmlns:aink="http://schemas.microsoft.com/office/drawing/2016/ink" xmlns:am3d="http://schemas.microsoft.com/office/drawing/2017/model3d" xmlns:o="urn:schemas-microsoft-com:office:office" xmlns:r="http://schemas.openxmlformats.org/officeDocument/2006/relationships" xmlns:m="http://schemas.openxmlformats.org/officeDocument/2006/math" xmlns:v="urn:schemas-microsoft-com:vml" xmlns:wp14="http://schemas.microsoft.com/office/word/2010/wordprocessingDrawing" xmlns:wp="http://schemas.openxmlformats.org/drawingml/2006/wordprocessingDrawing" xmlns:w10="urn:schemas-microsoft-com:office:word" xmlns:w="http://schemas.openxmlformats.org/wordprocessingml/2006/main" xmlns:w14="http://schemas.microsoft.com/office/word/2010/wordml" xmlns:w15="http://schemas.microsoft.com/office/word/2012/wordml" xmlns:w16cex="http://schemas.microsoft.com/office/word/2018/wordml/cex" xmlns:w16cid="http://schemas.microsoft.com/office/word/2016/wordml/cid" xmlns:w16="http://schemas.microsoft.com/office/word/2018/wordml" xmlns:w16se="http://schemas.microsoft.com/office/word/2015/wordml/symex" xmlns:wpg="http://schemas.microsoft.com/office/word/2010/wordprocessingGroup" xmlns:wpi="http://schemas.microsoft.com/office/word/2010/wordprocessingInk" xmlns:wne="http://schemas.microsoft.com/office/word/2006/wordml" xmlns:wps="http://schemas.microsoft.com/office/word/2010/wordprocessingShape" mc:Ignorable="w14 w15 w16se w16cid w16 w16cex wp14">
+<w:numbering xmlns:wpc="http://schemas.microsoft.com/office/word/2010/wordprocessingCanvas" xmlns:cx="http://schemas.microsoft.com/office/drawing/2014/chartex" xmlns:cx1="http://schemas.microsoft.com/office/drawing/2015/9/8/chartex" xmlns:cx2="http://schemas.microsoft.com/office/drawing/2015/10/21/chartex" xmlns:cx3="http://schemas.microsoft.com/office/drawing/2016/5/9/chartex" xmlns:cx4="http://schemas.microsoft.com/office/drawing/2016/5/10/chartex" xmlns:cx5="http://schemas.microsoft.com/office/drawing/2016/5/11/chartex" xmlns:cx6="http://schemas.microsoft.com/office/drawing/2016/5/12/chartex" xmlns:cx7="http://schemas.microsoft.com/office/drawing/2016/5/13/chartex" xmlns:cx8="http://schemas.microsoft.com/office/drawing/2016/5/14/chartex" xmlns:mc="http://schemas.openxmlformats.org/markup-compatibility/2006" xmlns:aink="http://schemas.microsoft.com/office/drawing/2016/ink" xmlns:am3d="http://schemas.microsoft.com/office/drawing/2017/model3d" xmlns:o="urn:schemas-microsoft-com:office:office" xmlns:r="http://schemas.openxmlformats.org/officeDocument/2006/relationships" xmlns:m="http://schemas.openxmlformats.org/officeDocument/2006/math" xmlns:v="urn:schemas-microsoft-com:vml" xmlns:wp14="http://schemas.microsoft.com/office/word/2010/wordprocessingDrawing" xmlns:wp="http://schemas.openxmlformats.org/drawingml/2006/wordprocessingDrawing" xmlns:w10="urn:schemas-microsoft-com:office:word" xmlns:w="http://schemas.openxmlformats.org/wordprocessingml/2006/main" xmlns:w14="http://schemas.microsoft.com/office/word/2010/wordml" xmlns:w15="http://schemas.microsoft.com/office/word/2012/wordml" xmlns:w16cex="http://schemas.microsoft.com/office/word/2018/wordml/cex" xmlns:w16cid="http://schemas.microsoft.com/office/word/2016/wordml/cid" xmlns:w16="http://schemas.microsoft.com/office/word/2018/wordml" xmlns:w16sdtdh="http://schemas.microsoft.com/office/word/2020/wordml/sdtdatahash" xmlns:w16se="http://schemas.microsoft.com/office/word/2015/wordml/symex" xmlns:wpg="http://schemas.microsoft.com/office/word/2010/wordprocessingGroup" xmlns:wpi="http://schemas.microsoft.com/office/word/2010/wordprocessingInk" xmlns:wne="http://schemas.microsoft.com/office/word/2006/wordml" xmlns:wps="http://schemas.microsoft.com/office/word/2010/wordprocessingShape" mc:Ignorable="w14 w15 w16se w16cid w16 w16cex w16sdtdh wp14">
   <w:abstractNum w:abstractNumId="0" w15:restartNumberingAfterBreak="0">
     <w:nsid w:val="00E92463"/>
     <w:multiLevelType w:val="multilevel"/>
@@ -11647,7 +11573,7 @@
 </file>
 
 <file path=word/styles.xml><?xml version="1.0" encoding="utf-8"?>
-<w:styles xmlns:mc="http://schemas.openxmlformats.org/markup-compatibility/2006" xmlns:r="http://schemas.openxmlformats.org/officeDocument/2006/relationships" xmlns:w="http://schemas.openxmlformats.org/wordprocessingml/2006/main" xmlns:w14="http://schemas.microsoft.com/office/word/2010/wordml" xmlns:w15="http://schemas.microsoft.com/office/word/2012/wordml" xmlns:w16cex="http://schemas.microsoft.com/office/word/2018/wordml/cex" xmlns:w16cid="http://schemas.microsoft.com/office/word/2016/wordml/cid" xmlns:w16="http://schemas.microsoft.com/office/word/2018/wordml" xmlns:w16se="http://schemas.microsoft.com/office/word/2015/wordml/symex" mc:Ignorable="w14 w15 w16se w16cid w16 w16cex">
+<w:styles xmlns:mc="http://schemas.openxmlformats.org/markup-compatibility/2006" xmlns:r="http://schemas.openxmlformats.org/officeDocument/2006/relationships" xmlns:w="http://schemas.openxmlformats.org/wordprocessingml/2006/main" xmlns:w14="http://schemas.microsoft.com/office/word/2010/wordml" xmlns:w15="http://schemas.microsoft.com/office/word/2012/wordml" xmlns:w16cex="http://schemas.microsoft.com/office/word/2018/wordml/cex" xmlns:w16cid="http://schemas.microsoft.com/office/word/2016/wordml/cid" xmlns:w16="http://schemas.microsoft.com/office/word/2018/wordml" xmlns:w16sdtdh="http://schemas.microsoft.com/office/word/2020/wordml/sdtdatahash" xmlns:w16se="http://schemas.microsoft.com/office/word/2015/wordml/symex" mc:Ignorable="w14 w15 w16se w16cid w16 w16cex w16sdtdh">
   <w:docDefaults>
     <w:rPrDefault>
       <w:rPr>
@@ -12508,6 +12434,18 @@
       <w:szCs w:val="22"/>
     </w:rPr>
   </w:style>
+  <w:style w:type="character" w:styleId="UnresolvedMention">
+    <w:name w:val="Unresolved Mention"/>
+    <w:basedOn w:val="DefaultParagraphFont"/>
+    <w:uiPriority w:val="99"/>
+    <w:semiHidden/>
+    <w:unhideWhenUsed/>
+    <w:rsid w:val="00B95E5E"/>
+    <w:rPr>
+      <w:color w:val="605E5C"/>
+      <w:shd w:val="clear" w:color="auto" w:fill="E1DFDD"/>
+    </w:rPr>
+  </w:style>
 </w:styles>
 </file>
 
@@ -12789,6 +12727,10 @@
 </file>
 
 <file path=customXml/item1.xml><?xml version="1.0" encoding="utf-8"?>
+<b:Sources xmlns:b="http://schemas.openxmlformats.org/officeDocument/2006/bibliography" xmlns="http://schemas.openxmlformats.org/officeDocument/2006/bibliography" SelectedStyle="\APA.XSL" StyleName="APA"/>
+</file>
+
+<file path=customXml/item2.xml><?xml version="1.0" encoding="utf-8"?>
 <s:customData xmlns="http://www.wps.cn/officeDocument/2013/wpsCustomData" xmlns:s="http://www.wps.cn/officeDocument/2013/wpsCustomData">
   <customSectProps>
     <customSectPr/>
@@ -12796,22 +12738,18 @@
 </s:customData>
 </file>
 
-<file path=customXml/item2.xml><?xml version="1.0" encoding="utf-8"?>
-<b:Sources xmlns:b="http://schemas.openxmlformats.org/officeDocument/2006/bibliography" xmlns="http://schemas.openxmlformats.org/officeDocument/2006/bibliography" SelectedStyle="\APA.XSL" StyleName="APA"/>
+<file path=customXml/itemProps1.xml><?xml version="1.0" encoding="utf-8"?>
+<ds:datastoreItem xmlns:ds="http://schemas.openxmlformats.org/officeDocument/2006/customXml" ds:itemID="{C00ADFA1-FAB8-4341-A915-4B37969C6D9B}">
+  <ds:schemaRefs>
+    <ds:schemaRef ds:uri="http://schemas.openxmlformats.org/officeDocument/2006/bibliography"/>
+  </ds:schemaRefs>
+</ds:datastoreItem>
 </file>
 
-<file path=customXml/itemProps1.xml><?xml version="1.0" encoding="utf-8"?>
+<file path=customXml/itemProps2.xml><?xml version="1.0" encoding="utf-8"?>
 <ds:datastoreItem xmlns:ds="http://schemas.openxmlformats.org/officeDocument/2006/customXml" ds:itemID="{B1977F7D-205B-4081-913C-38D41E755F92}">
   <ds:schemaRefs>
     <ds:schemaRef ds:uri="http://www.wps.cn/officeDocument/2013/wpsCustomData"/>
   </ds:schemaRefs>
 </ds:datastoreItem>
-</file>
-
-<file path=customXml/itemProps2.xml><?xml version="1.0" encoding="utf-8"?>
-<ds:datastoreItem xmlns:ds="http://schemas.openxmlformats.org/officeDocument/2006/customXml" ds:itemID="{C00ADFA1-FAB8-4341-A915-4B37969C6D9B}">
-  <ds:schemaRefs>
-    <ds:schemaRef ds:uri="http://schemas.openxmlformats.org/officeDocument/2006/bibliography"/>
-  </ds:schemaRefs>
-</ds:datastoreItem>
 </file>
</xml_diff>